<commit_message>
PDF Download + Change requests
Only works on online version.
Commit includes bugfixes, spelling errors and new styling
</commit_message>
<xml_diff>
--- a/public/includes/results/enquetedownload.docx
+++ b/public/includes/results/enquetedownload.docx
@@ -12,66 +12,222 @@
       </w:r>
       <w:bookmarkEnd w:id="1"/>
     </w:p>
-    <w:p>
-      <w:pPr/>
-      <w:r>
-        <w:rPr/>
-        <w:t xml:space="preserve">Ja</w:t>
-      </w:r>
-    </w:p>
-    <w:p>
-      <w:pPr/>
-      <w:r>
-        <w:rPr/>
-        <w:t xml:space="preserve"/>
-      </w:r>
-    </w:p>
-    <w:p>
-      <w:pPr/>
-      <w:r>
-        <w:rPr/>
-        <w:t xml:space="preserve">vervoer</w:t>
-      </w:r>
-    </w:p>
-    <w:p>
-      <w:pPr/>
-      <w:r>
-        <w:rPr/>
-        <w:t xml:space="preserve">Prima u heeft een persoon die verantwoordelijk is voor vervoer.</w:t>
-      </w:r>
-    </w:p>
-    <w:p>
-      <w:pPr/>
-      <w:r>
-        <w:rPr/>
-        <w:t xml:space="preserve">inkoop</w:t>
-      </w:r>
-    </w:p>
-    <w:p>
-      <w:pPr/>
-      <w:r>
-        <w:rPr/>
-        <w:t xml:space="preserve">Prima u heeft een persoon die verantwoordelijk is voor duurzaam inkopen.</w:t>
-      </w:r>
-    </w:p>
-    <w:p>
-      <w:pPr/>
-      <w:r>
-        <w:rPr/>
-        <w:t xml:space="preserve">Nee</w:t>
-      </w:r>
-    </w:p>
-    <w:p>
-      <w:pPr/>
-      <w:r>
-        <w:rPr/>
-        <w:t xml:space="preserve">Ga aandacht besteden aan duurzaamheid en MVO op  uw website
+    <w:tbl>
+      <w:tblGrid>
+        <w:gridCol w:w="2000" w:type="dxa"/>
+        <w:gridCol w:w="1000" w:type="dxa"/>
+        <w:gridCol w:w="2000" w:type="dxa"/>
+      </w:tblGrid>
+      <w:tr>
+        <w:trPr>
+          <w:trHeight w:val="900" w:hRule="atLeast"/>
+        </w:trPr>
+        <w:tc>
+          <w:tcPr>
+            <w:tcW w:w="2000" w:type="dxa"/>
+          </w:tcPr>
+          <w:p>
+            <w:pPr/>
+            <w:r>
+              <w:rPr/>
+              <w:t xml:space="preserve">Vraag</w:t>
+            </w:r>
+          </w:p>
+        </w:tc>
+        <w:tc>
+          <w:tcPr>
+            <w:tcW w:w="1000" w:type="dxa"/>
+          </w:tcPr>
+          <w:p>
+            <w:pPr/>
+            <w:r>
+              <w:rPr/>
+              <w:t xml:space="preserve">Antwoord</w:t>
+            </w:r>
+          </w:p>
+        </w:tc>
+        <w:tc>
+          <w:tcPr>
+            <w:tcW w:w="2000" w:type="dxa"/>
+          </w:tcPr>
+          <w:p>
+            <w:pPr/>
+            <w:r>
+              <w:rPr/>
+              <w:t xml:space="preserve">Verbeterpunt</w:t>
+            </w:r>
+          </w:p>
+        </w:tc>
+      </w:tr>
+      <w:tr>
+        <w:trPr>
+          <w:trHeight w:val="900" w:hRule="atLeast"/>
+        </w:trPr>
+        <w:tc>
+          <w:tcPr>
+            <w:tcW w:w="2000" w:type="dxa"/>
+          </w:tcPr>
+          <w:p>
+            <w:pPr/>
+            <w:r>
+              <w:rPr/>
+              <w:t xml:space="preserve"/>
+            </w:r>
+          </w:p>
+        </w:tc>
+        <w:tc>
+          <w:tcPr>
+            <w:tcW w:w="1000" w:type="dxa"/>
+          </w:tcPr>
+          <w:p>
+            <w:pPr/>
+            <w:r>
+              <w:rPr/>
+              <w:t xml:space="preserve">Ja</w:t>
+            </w:r>
+          </w:p>
+        </w:tc>
+        <w:tc>
+          <w:tcPr>
+            <w:tcW w:w="2000" w:type="dxa"/>
+          </w:tcPr>
+          <w:p>
+            <w:pPr/>
+            <w:r>
+              <w:rPr/>
+              <w:t xml:space="preserve"/>
+            </w:r>
+          </w:p>
+        </w:tc>
+      </w:tr>
+      <w:tr>
+        <w:trPr>
+          <w:trHeight w:val="900" w:hRule="atLeast"/>
+        </w:trPr>
+        <w:tc>
+          <w:tcPr>
+            <w:tcW w:w="2000" w:type="dxa"/>
+          </w:tcPr>
+          <w:p>
+            <w:pPr/>
+            <w:r>
+              <w:rPr/>
+              <w:t xml:space="preserve"/>
+            </w:r>
+          </w:p>
+        </w:tc>
+        <w:tc>
+          <w:tcPr>
+            <w:tcW w:w="1000" w:type="dxa"/>
+          </w:tcPr>
+          <w:p>
+            <w:pPr/>
+            <w:r>
+              <w:rPr/>
+              <w:t xml:space="preserve">vervoer</w:t>
+            </w:r>
+          </w:p>
+        </w:tc>
+        <w:tc>
+          <w:tcPr>
+            <w:tcW w:w="2000" w:type="dxa"/>
+          </w:tcPr>
+          <w:p>
+            <w:pPr/>
+            <w:r>
+              <w:rPr/>
+              <w:t xml:space="preserve">Prima u heeft een persoon die verantwoordelijk is voor vervoer.</w:t>
+            </w:r>
+          </w:p>
+        </w:tc>
+      </w:tr>
+      <w:tr>
+        <w:trPr>
+          <w:trHeight w:val="900" w:hRule="atLeast"/>
+        </w:trPr>
+        <w:tc>
+          <w:tcPr>
+            <w:tcW w:w="2000" w:type="dxa"/>
+          </w:tcPr>
+          <w:p>
+            <w:pPr/>
+            <w:r>
+              <w:rPr/>
+              <w:t xml:space="preserve"/>
+            </w:r>
+          </w:p>
+        </w:tc>
+        <w:tc>
+          <w:tcPr>
+            <w:tcW w:w="1000" w:type="dxa"/>
+          </w:tcPr>
+          <w:p>
+            <w:pPr/>
+            <w:r>
+              <w:rPr/>
+              <w:t xml:space="preserve">inkoop</w:t>
+            </w:r>
+          </w:p>
+        </w:tc>
+        <w:tc>
+          <w:tcPr>
+            <w:tcW w:w="2000" w:type="dxa"/>
+          </w:tcPr>
+          <w:p>
+            <w:pPr/>
+            <w:r>
+              <w:rPr/>
+              <w:t xml:space="preserve">Prima u heeft een persoon die verantwoordelijk is voor duurzaam inkopen.</w:t>
+            </w:r>
+          </w:p>
+        </w:tc>
+      </w:tr>
+      <w:tr>
+        <w:trPr>
+          <w:trHeight w:val="900" w:hRule="atLeast"/>
+        </w:trPr>
+        <w:tc>
+          <w:tcPr>
+            <w:tcW w:w="2000" w:type="dxa"/>
+          </w:tcPr>
+          <w:p>
+            <w:pPr/>
+            <w:r>
+              <w:rPr/>
+              <w:t xml:space="preserve"/>
+            </w:r>
+          </w:p>
+        </w:tc>
+        <w:tc>
+          <w:tcPr>
+            <w:tcW w:w="1000" w:type="dxa"/>
+          </w:tcPr>
+          <w:p>
+            <w:pPr/>
+            <w:r>
+              <w:rPr/>
+              <w:t xml:space="preserve">Nee</w:t>
+            </w:r>
+          </w:p>
+        </w:tc>
+        <w:tc>
+          <w:tcPr>
+            <w:tcW w:w="2000" w:type="dxa"/>
+          </w:tcPr>
+          <w:p>
+            <w:pPr/>
+            <w:r>
+              <w:rPr/>
+              <w:t xml:space="preserve">Ga aandacht besteden aan duurzaamheid en MVO op  uw website
 Ga aandacht besteden aan duurzaamheid en MVO in uw folders
 Ga aandacht besteden aan duurzaamheid en MVO in uw publicaties
 Ga aandacht besteden aan duurzaamheid en MVO in uw productinformatie
 Ga aandacht besteden aan duurzaamheid en MVO in uw jaarverslagen</w:t>
-      </w:r>
-    </w:p>
+            </w:r>
+          </w:p>
+        </w:tc>
+      </w:tr>
+    </w:tbl>
     <w:sectPr>
       <w:pgSz w:orient="portrait" w:w="11870" w:h="16787"/>
       <w:pgMar w:top="1440" w:right="1440" w:bottom="1440" w:left="1440" w:header="720" w:footer="720" w:gutter="0"/>
@@ -117,6 +273,37 @@
     <w:rPr>
       <w:b/>
     </w:rPr>
+  </w:style>
+  <w:style w:type="table" w:customStyle="1" w:styleId="myOwnTableStyle">
+    <w:name w:val="myOwnTableStyle"/>
+    <w:uiPriority w:val="99"/>
+    <w:tblPr>
+      <w:tblW w:w="0" w:type="auto"/>
+      <w:tblCellMar>
+        <w:top w:w="80" w:type="dxa"/>
+        <w:left w:w="80" w:type="dxa"/>
+        <w:right w:w="80" w:type="dxa"/>
+        <w:bottom w:w="80" w:type="dxa"/>
+      </w:tblCellMar>
+      <w:tblBorders>
+        <w:top w:val="single" w:sz="6" w:color="006699"/>
+        <w:left w:val="single" w:sz="6" w:color="006699"/>
+        <w:right w:val="single" w:sz="6" w:color="006699"/>
+        <w:bottom w:val="single" w:sz="6" w:color="006699"/>
+        <w:insideH w:val="single" w:sz="6" w:color="006699"/>
+        <w:insideV w:val="single" w:sz="6" w:color="006699"/>
+      </w:tblBorders>
+    </w:tblPr>
+    <w:tblStylePr w:type="firstRow">
+      <w:tcPr>
+        <w:tblBorders>
+          <w:bottom w:val="single" w:sz="18" w:color="0000FF"/>
+        </w:tblBorders>
+        <w:tcPr>
+          <w:shd w:val="clear" w:color="" w:fill="66BBFF"/>
+        </w:tcPr>
+      </w:tcPr>
+    </w:tblStylePr>
   </w:style>
 </w:styles>
 </file>

</xml_diff>